<commit_message>
Docs Updated one more time
</commit_message>
<xml_diff>
--- a/Assignment 1/Assignment_1.docx
+++ b/Assignment 1/Assignment_1.docx
@@ -18,7 +18,25 @@
           <w:sz w:val="28"/>
           <w:szCs w:val="28"/>
         </w:rPr>
-        <w:t>Assignment – Feedforward Neural Network for Wine Dataset Classification</w:t>
+        <w:t>Assignment</w:t>
+      </w:r>
+      <w:r>
+        <w:rPr>
+          <w:b/>
+          <w:bCs/>
+          <w:sz w:val="28"/>
+          <w:szCs w:val="28"/>
+        </w:rPr>
+        <w:t xml:space="preserve"> 1</w:t>
+      </w:r>
+      <w:r>
+        <w:rPr>
+          <w:b/>
+          <w:bCs/>
+          <w:sz w:val="28"/>
+          <w:szCs w:val="28"/>
+        </w:rPr>
+        <w:t xml:space="preserve"> – Feedforward Neural Network for Wine Dataset Classification</w:t>
       </w:r>
     </w:p>
     <w:p>
@@ -129,7 +147,7 @@
     <w:p>
       <w:r>
         <w:pict w14:anchorId="40C09150">
-          <v:rect id="_x0000_i1085" style="width:0;height:1.5pt" o:hralign="center" o:hrstd="t" o:hr="t" fillcolor="#a0a0a0" stroked="f"/>
+          <v:rect id="_x0000_i1025" style="width:0;height:1.5pt" o:hralign="center" o:hrstd="t" o:hr="t" fillcolor="#a0a0a0" stroked="f"/>
         </w:pict>
       </w:r>
     </w:p>
@@ -218,7 +236,7 @@
     <w:p>
       <w:r>
         <w:pict w14:anchorId="36939177">
-          <v:rect id="_x0000_i1086" style="width:0;height:1.5pt" o:hralign="center" o:hrstd="t" o:hr="t" fillcolor="#a0a0a0" stroked="f"/>
+          <v:rect id="_x0000_i1026" style="width:0;height:1.5pt" o:hralign="center" o:hrstd="t" o:hr="t" fillcolor="#a0a0a0" stroked="f"/>
         </w:pict>
       </w:r>
     </w:p>
@@ -375,7 +393,7 @@
     <w:p>
       <w:r>
         <w:pict w14:anchorId="56404F2E">
-          <v:rect id="_x0000_i1087" style="width:0;height:1.5pt" o:hralign="center" o:hrstd="t" o:hr="t" fillcolor="#a0a0a0" stroked="f"/>
+          <v:rect id="_x0000_i1027" style="width:0;height:1.5pt" o:hralign="center" o:hrstd="t" o:hr="t" fillcolor="#a0a0a0" stroked="f"/>
         </w:pict>
       </w:r>
     </w:p>
@@ -566,7 +584,7 @@
     <w:p>
       <w:r>
         <w:pict w14:anchorId="7C2A8674">
-          <v:rect id="_x0000_i1088" style="width:0;height:1.5pt" o:hralign="center" o:hrstd="t" o:hr="t" fillcolor="#a0a0a0" stroked="f"/>
+          <v:rect id="_x0000_i1028" style="width:0;height:1.5pt" o:hralign="center" o:hrstd="t" o:hr="t" fillcolor="#a0a0a0" stroked="f"/>
         </w:pict>
       </w:r>
     </w:p>
@@ -988,7 +1006,7 @@
     <w:p>
       <w:r>
         <w:pict w14:anchorId="0674FBD1">
-          <v:rect id="_x0000_i1089" style="width:0;height:1.5pt" o:hralign="center" o:hrstd="t" o:hr="t" fillcolor="#a0a0a0" stroked="f"/>
+          <v:rect id="_x0000_i1029" style="width:0;height:1.5pt" o:hralign="center" o:hrstd="t" o:hr="t" fillcolor="#a0a0a0" stroked="f"/>
         </w:pict>
       </w:r>
     </w:p>
@@ -1039,6 +1057,9 @@
     </w:p>
     <w:p>
       <w:r>
+        <w:rPr>
+          <w:noProof/>
+        </w:rPr>
         <w:drawing>
           <wp:inline distT="0" distB="0" distL="0" distR="0" wp14:anchorId="100434A6" wp14:editId="318696F0">
             <wp:extent cx="4406001" cy="3535680"/>
@@ -1104,6 +1125,9 @@
     </w:p>
     <w:p>
       <w:r>
+        <w:rPr>
+          <w:noProof/>
+        </w:rPr>
         <w:lastRenderedPageBreak/>
         <w:drawing>
           <wp:inline distT="0" distB="0" distL="0" distR="0" wp14:anchorId="581AB6B2" wp14:editId="77BA1B6D">
@@ -1181,6 +1205,9 @@
     </w:p>
     <w:p>
       <w:r>
+        <w:rPr>
+          <w:noProof/>
+        </w:rPr>
         <w:drawing>
           <wp:inline distT="0" distB="0" distL="0" distR="0" wp14:anchorId="1EC48F2C" wp14:editId="47438E5B">
             <wp:extent cx="5133975" cy="4333875"/>
@@ -1224,7 +1251,7 @@
       <w:r>
         <w:lastRenderedPageBreak/>
         <w:pict w14:anchorId="50ED3526">
-          <v:rect id="_x0000_i1090" style="width:0;height:1.5pt" o:hralign="center" o:hrstd="t" o:hr="t" fillcolor="#a0a0a0" stroked="f"/>
+          <v:rect id="_x0000_i1030" style="width:0;height:1.5pt" o:hralign="center" o:hrstd="t" o:hr="t" fillcolor="#a0a0a0" stroked="f"/>
         </w:pict>
       </w:r>
     </w:p>
@@ -1289,7 +1316,7 @@
     <w:p>
       <w:r>
         <w:pict w14:anchorId="371CE3CC">
-          <v:rect id="_x0000_i1091" style="width:0;height:1.5pt" o:hralign="center" o:hrstd="t" o:hr="t" fillcolor="#a0a0a0" stroked="f"/>
+          <v:rect id="_x0000_i1031" style="width:0;height:1.5pt" o:hralign="center" o:hrstd="t" o:hr="t" fillcolor="#a0a0a0" stroked="f"/>
         </w:pict>
       </w:r>
     </w:p>
@@ -1359,7 +1386,7 @@
     <w:p>
       <w:r>
         <w:pict w14:anchorId="6A5BDFA6">
-          <v:rect id="_x0000_i1092" style="width:0;height:1.5pt" o:hralign="center" o:hrstd="t" o:hr="t" fillcolor="#a0a0a0" stroked="f"/>
+          <v:rect id="_x0000_i1032" style="width:0;height:1.5pt" o:hralign="center" o:hrstd="t" o:hr="t" fillcolor="#a0a0a0" stroked="f"/>
         </w:pict>
       </w:r>
     </w:p>
@@ -1453,7 +1480,7 @@
     <w:p>
       <w:r>
         <w:pict w14:anchorId="619FDBA3">
-          <v:rect id="_x0000_i1093" style="width:0;height:1.5pt" o:hralign="center" o:hrstd="t" o:hr="t" fillcolor="#a0a0a0" stroked="f"/>
+          <v:rect id="_x0000_i1033" style="width:0;height:1.5pt" o:hralign="center" o:hrstd="t" o:hr="t" fillcolor="#a0a0a0" stroked="f"/>
         </w:pict>
       </w:r>
     </w:p>
@@ -1604,7 +1631,7 @@
     <w:p>
       <w:r>
         <w:pict w14:anchorId="4CB9F17A">
-          <v:rect id="_x0000_i1094" style="width:0;height:1.5pt" o:hralign="center" o:hrstd="t" o:hr="t" fillcolor="#a0a0a0" stroked="f"/>
+          <v:rect id="_x0000_i1034" style="width:0;height:1.5pt" o:hralign="center" o:hrstd="t" o:hr="t" fillcolor="#a0a0a0" stroked="f"/>
         </w:pict>
       </w:r>
     </w:p>
@@ -3453,6 +3480,7 @@
   <w:style w:type="character" w:default="1" w:styleId="DefaultParagraphFont">
     <w:name w:val="Default Paragraph Font"/>
     <w:uiPriority w:val="1"/>
+    <w:semiHidden/>
     <w:unhideWhenUsed/>
   </w:style>
   <w:style w:type="table" w:default="1" w:styleId="TableNormal">

</xml_diff>